<commit_message>
Latest penguin sample docs
Signed-off-by: Nic Gibson <nicg@corbas.net>
</commit_message>
<xml_diff>
--- a/ms-word-to-xml/word-files/penguin-sample-doc-1.docx
+++ b/ms-word-to-xml/word-files/penguin-sample-doc-1.docx
@@ -865,6 +865,8 @@
         </w:rPr>
         <w:t xml:space="preserve"> – </w:t>
       </w:r>
+      <w:bookmarkStart w:id="0" w:name="_GoBack"/>
+      <w:bookmarkEnd w:id="0"/>
     </w:p>
     <w:p>
       <w:pPr>
@@ -888,8 +890,6 @@
         </w:rPr>
         <w:t>.</w:t>
       </w:r>
-      <w:bookmarkStart w:id="0" w:name="_GoBack"/>
-      <w:bookmarkEnd w:id="0"/>
     </w:p>
     <w:p>
       <w:pPr>
@@ -907,18 +907,9 @@
     </w:p>
     <w:p>
       <w:pPr>
-        <w:widowControl w:val="0"/>
-        <w:tabs>
-          <w:tab w:val="left" w:pos="700"/>
-        </w:tabs>
-        <w:spacing w:line="480" w:lineRule="auto"/>
-        <w:ind w:left="426" w:right="200"/>
-      </w:pPr>
-      <w:r>
-        <w:rPr>
-          <w:rFonts w:ascii="Times New Roman" w:hAnsi="Times New Roman"/>
-          <w:sz w:val="20"/>
-        </w:rPr>
+        <w:pStyle w:val="01FMEpigraphSource"/>
+      </w:pPr>
+      <w:r>
         <w:t>John Keats, ‘On first looking into Chapman’s Homer’</w:t>
       </w:r>
     </w:p>

</xml_diff>

<commit_message>
Bug fixes, poetry refactoring and new samples
Signed-off-by: Nic Gibson <nicg@corbas.net>
</commit_message>
<xml_diff>
--- a/ms-word-to-xml/word-files/penguin-sample-doc-1.docx
+++ b/ms-word-to-xml/word-files/penguin-sample-doc-1.docx
@@ -676,7 +676,7 @@
     </w:p>
     <w:p>
       <w:pPr>
-        <w:pStyle w:val="05HeadC"/>
+        <w:pStyle w:val="01FMHead"/>
         <w:rPr>
           <w:rFonts w:cs="Times"/>
           <w:bCs/>
@@ -701,17 +701,9 @@
     </w:p>
     <w:p>
       <w:pPr>
-        <w:pStyle w:val="01FMEpigraphFL"/>
-        <w:rPr>
-          <w:rFonts w:cs="Times"/>
-          <w:bCs/>
-        </w:rPr>
-      </w:pPr>
-      <w:r>
-        <w:rPr>
-          <w:rFonts w:cs="Times"/>
-          <w:bCs/>
-        </w:rPr>
+        <w:pStyle w:val="04BodyTextFL"/>
+      </w:pPr>
+      <w:r>
         <w:t xml:space="preserve">Electricity is highly dangerous when used incorrectly. The author and                     publishers advise the reader that they should not try any of the experiments described in this book on themselves, on others, or on animals: and that they accept no responsibility for any harm incurred if the reader should fail to heed this warning. </w:t>
       </w:r>
     </w:p>
@@ -747,23 +739,15 @@
     </w:p>
     <w:p>
       <w:pPr>
-        <w:pStyle w:val="03ChapterEpigraph"/>
-        <w:rPr>
-          <w:rFonts w:cs="Palatino"/>
-          <w:bCs/>
-        </w:rPr>
-      </w:pPr>
-      <w:r>
-        <w:rPr>
-          <w:rFonts w:cs="Palatino"/>
-          <w:bCs/>
-        </w:rPr>
+        <w:pStyle w:val="03ChapterEpigraphVerse"/>
+      </w:pPr>
+      <w:r>
         <w:t>Then felt I like some watcher of the skies</w:t>
       </w:r>
     </w:p>
     <w:p>
       <w:pPr>
-        <w:pStyle w:val="03ChapterEpigraph"/>
+        <w:pStyle w:val="03ChapterEpigraphVerse"/>
       </w:pPr>
       <w:r>
         <w:t>When a new planet swims into his ken;</w:t>
@@ -771,123 +755,57 @@
     </w:p>
     <w:p>
       <w:pPr>
-        <w:pStyle w:val="03ChapterEpigraph"/>
-        <w:rPr>
-          <w:rFonts w:cs="Palatino"/>
-          <w:bCs/>
-        </w:rPr>
-      </w:pPr>
-      <w:r>
-        <w:rPr>
-          <w:rFonts w:cs="Palatino"/>
-          <w:bCs/>
-        </w:rPr>
+        <w:pStyle w:val="03ChapterEpigraphVerse"/>
+      </w:pPr>
+      <w:r>
         <w:t>Or like stout Cortez when with eagle eyes</w:t>
       </w:r>
     </w:p>
     <w:p>
       <w:pPr>
-        <w:pStyle w:val="03ChapterEpigraph"/>
-        <w:rPr>
-          <w:rFonts w:cs="Palatino"/>
-          <w:bCs/>
-        </w:rPr>
-      </w:pPr>
-      <w:r>
-        <w:rPr>
-          <w:rFonts w:cs="Palatino"/>
-          <w:bCs/>
-        </w:rPr>
+        <w:pStyle w:val="03ChapterEpigraphVerse"/>
+      </w:pPr>
+      <w:r>
         <w:t>He star</w:t>
       </w:r>
       <w:r>
-        <w:rPr>
-          <w:rFonts w:cs="Palatino"/>
-          <w:bCs/>
-        </w:rPr>
         <w:t>’</w:t>
       </w:r>
       <w:r>
-        <w:rPr>
-          <w:rFonts w:cs="Palatino"/>
-          <w:bCs/>
-        </w:rPr>
         <w:t>d at the Pacific</w:t>
       </w:r>
       <w:r>
-        <w:rPr>
-          <w:rFonts w:cs="Palatino"/>
-          <w:bCs/>
-        </w:rPr>
         <w:t xml:space="preserve"> – </w:t>
       </w:r>
       <w:r>
-        <w:rPr>
-          <w:rFonts w:cs="Palatino"/>
-          <w:bCs/>
-        </w:rPr>
         <w:t xml:space="preserve">and all his men </w:t>
       </w:r>
     </w:p>
     <w:p>
       <w:pPr>
-        <w:pStyle w:val="03ChapterEpigraph"/>
-        <w:rPr>
-          <w:rFonts w:cs="Palatino"/>
-          <w:bCs/>
-        </w:rPr>
-      </w:pPr>
-      <w:r>
-        <w:rPr>
-          <w:rFonts w:cs="Palatino"/>
-          <w:bCs/>
-        </w:rPr>
+        <w:pStyle w:val="03ChapterEpigraphVerse"/>
+      </w:pPr>
+      <w:r>
         <w:t>Look</w:t>
       </w:r>
       <w:r>
-        <w:rPr>
-          <w:rFonts w:cs="Palatino"/>
-          <w:bCs/>
-        </w:rPr>
         <w:t>’</w:t>
       </w:r>
       <w:r>
-        <w:rPr>
-          <w:rFonts w:cs="Palatino"/>
-          <w:bCs/>
-        </w:rPr>
         <w:t>d at each other with a wild surmise</w:t>
       </w:r>
       <w:r>
-        <w:rPr>
-          <w:rFonts w:cs="Palatino"/>
-          <w:bCs/>
-        </w:rPr>
         <w:t xml:space="preserve"> – </w:t>
       </w:r>
-      <w:bookmarkStart w:id="0" w:name="_GoBack"/>
-      <w:bookmarkEnd w:id="0"/>
-    </w:p>
-    <w:p>
-      <w:pPr>
-        <w:pStyle w:val="03ChapterEpigraph"/>
-        <w:rPr>
-          <w:rFonts w:cs="Palatino"/>
-          <w:bCs/>
-        </w:rPr>
-      </w:pPr>
-      <w:r>
-        <w:rPr>
-          <w:rFonts w:cs="Palatino"/>
-          <w:bCs/>
-        </w:rPr>
+    </w:p>
+    <w:p>
+      <w:pPr>
+        <w:pStyle w:val="03ChapterEpigraphVerse"/>
+      </w:pPr>
+      <w:r>
         <w:t>Silent, upon a peak in Darien</w:t>
       </w:r>
       <w:r>
-        <w:rPr>
-          <w:rFonts w:cs="Palatino"/>
-          <w:bCs/>
-        </w:rPr>
         <w:t>.</w:t>
       </w:r>
     </w:p>
@@ -910,7 +828,12 @@
         <w:pStyle w:val="01FMEpigraphSource"/>
       </w:pPr>
       <w:r>
-        <w:t>John Keats, ‘On first looking into Chapman’s Homer’</w:t>
+        <w:t>John Keats, ‘On first l</w:t>
+      </w:r>
+      <w:bookmarkStart w:id="0" w:name="_GoBack"/>
+      <w:bookmarkEnd w:id="0"/>
+      <w:r>
+        <w:t>ooking into Chapman’s Homer’</w:t>
       </w:r>
     </w:p>
     <w:p>

</xml_diff>